<commit_message>
atualizando documento com a descricao do protocolo ApSpW
</commit_message>
<xml_diff>
--- a/Como/Manuais/PROTOCOLO ApSpW/PROTOCOLO DA APLICAÇÃO SPACEWIRE.docx
+++ b/Como/Manuais/PROTOCOLO ApSpW/PROTOCOLO DA APLICAÇÃO SPACEWIRE.docx
@@ -318,6 +318,12 @@
     <w:sdt>
       <w:sdtPr>
         <w:rPr>
+          <w:rFonts w:asciiTheme="minorHAnsi" w:eastAsiaTheme="minorHAnsi" w:hAnsiTheme="minorHAnsi" w:cstheme="minorBidi"/>
+          <w:b w:val="0"/>
+          <w:bCs w:val="0"/>
+          <w:color w:val="auto"/>
+          <w:sz w:val="22"/>
+          <w:szCs w:val="22"/>
           <w:lang w:val="pt-BR"/>
         </w:rPr>
         <w:id w:val="-1619291915"/>
@@ -326,14 +332,7 @@
           <w:docPartUnique/>
         </w:docPartObj>
       </w:sdtPr>
-      <w:sdtEndPr>
-        <w:rPr>
-          <w:rFonts w:asciiTheme="minorHAnsi" w:eastAsiaTheme="minorHAnsi" w:hAnsiTheme="minorHAnsi" w:cstheme="minorBidi"/>
-          <w:color w:val="auto"/>
-          <w:sz w:val="22"/>
-          <w:szCs w:val="22"/>
-        </w:rPr>
-      </w:sdtEndPr>
+      <w:sdtEndPr/>
       <w:sdtContent>
         <w:p>
           <w:pPr>
@@ -3100,35 +3099,7 @@
           <w:sz w:val="20"/>
           <w:lang w:val="pt-BR"/>
         </w:rPr>
-        <w:t xml:space="preserve">de </w:t>
-      </w:r>
-      <w:r>
-        <w:rPr>
-          <w:sz w:val="20"/>
-          <w:lang w:val="pt-BR"/>
-        </w:rPr>
-        <w:t>resposta</w:t>
-      </w:r>
-      <w:r>
-        <w:rPr>
-          <w:sz w:val="20"/>
-          <w:lang w:val="pt-BR"/>
-        </w:rPr>
-        <w:t xml:space="preserve"> </w:t>
-      </w:r>
-      <w:r>
-        <w:rPr>
-          <w:sz w:val="20"/>
-          <w:lang w:val="pt-BR"/>
-        </w:rPr>
-        <w:t>da</w:t>
-      </w:r>
-      <w:r>
-        <w:rPr>
-          <w:sz w:val="20"/>
-          <w:lang w:val="pt-BR"/>
-        </w:rPr>
-        <w:t xml:space="preserve"> Aplicação </w:t>
+        <w:t xml:space="preserve">de resposta da Aplicação </w:t>
       </w:r>
       <w:proofErr w:type="spellStart"/>
       <w:proofErr w:type="gramStart"/>
@@ -3196,14 +3167,7 @@
           <w:sz w:val="24"/>
           <w:lang w:val="pt-BR"/>
         </w:rPr>
-        <w:t xml:space="preserve"> - Inicio de pacote. O valor que indica o inicio de um novo pacote </w:t>
-      </w:r>
-      <w:r>
-        <w:rPr>
-          <w:sz w:val="24"/>
-          <w:lang w:val="pt-BR"/>
-        </w:rPr>
-        <w:t xml:space="preserve">de resposta é </w:t>
+        <w:t xml:space="preserve"> - Inicio de pacote. O valor que indica o inicio de um novo pacote de resposta é </w:t>
       </w:r>
       <w:proofErr w:type="gramStart"/>
       <w:r>
@@ -3505,19 +3469,25 @@
           <w:lang w:val="pt-BR"/>
         </w:rPr>
         <w:lastRenderedPageBreak/>
-        <w:t xml:space="preserve">ORDEM DE DADOS </w:t>
-      </w:r>
-      <w:r>
-        <w:rPr>
-          <w:lang w:val="pt-BR"/>
-        </w:rPr>
-        <w:t>D</w:t>
-      </w:r>
-      <w:r>
-        <w:rPr>
-          <w:lang w:val="pt-BR"/>
-        </w:rPr>
-        <w:t>O PACOTE DE ENVIO À APLICAÇÂO SPACEWIRE</w:t>
+        <w:t>EXEMPLOS DE</w:t>
+      </w:r>
+      <w:r>
+        <w:rPr>
+          <w:lang w:val="pt-BR"/>
+        </w:rPr>
+        <w:t xml:space="preserve"> PACOTE DE </w:t>
+      </w:r>
+      <w:r>
+        <w:rPr>
+          <w:lang w:val="pt-BR"/>
+        </w:rPr>
+        <w:t>DADOS ENVIADOS</w:t>
+      </w:r>
+      <w:r>
+        <w:rPr>
+          <w:lang w:val="pt-BR"/>
+        </w:rPr>
+        <w:t xml:space="preserve"> À APLICAÇÂO SPACEWIRE</w:t>
       </w:r>
       <w:bookmarkEnd w:id="3"/>
     </w:p>
@@ -3539,19 +3509,7 @@
         <w:rPr>
           <w:lang w:val="pt-BR"/>
         </w:rPr>
-        <w:t xml:space="preserve">A seguir é </w:t>
-      </w:r>
-      <w:r>
-        <w:rPr>
-          <w:lang w:val="pt-BR"/>
-        </w:rPr>
-        <w:t xml:space="preserve">definida </w:t>
-      </w:r>
-      <w:r>
-        <w:rPr>
-          <w:lang w:val="pt-BR"/>
-        </w:rPr>
-        <w:t xml:space="preserve">a ordem dos dados do pacote </w:t>
+        <w:t xml:space="preserve">A seguir é mostrado exemplos do pacote de dados </w:t>
       </w:r>
       <w:r>
         <w:rPr>
@@ -3584,10 +3542,24 @@
     </w:p>
     <w:p>
       <w:pPr>
-        <w:rPr>
-          <w:lang w:val="pt-BR"/>
-        </w:rPr>
-      </w:pPr>
+        <w:jc w:val="both"/>
+        <w:rPr>
+          <w:lang w:val="pt-BR"/>
+        </w:rPr>
+      </w:pPr>
+    </w:p>
+    <w:p>
+      <w:pPr>
+        <w:rPr>
+          <w:lang w:val="pt-BR"/>
+        </w:rPr>
+      </w:pPr>
+      <w:r>
+        <w:rPr>
+          <w:lang w:val="pt-BR"/>
+        </w:rPr>
+        <w:t>Exemplos:</w:t>
+      </w:r>
     </w:p>
     <w:p>
       <w:pPr>
@@ -3645,7 +3617,7 @@
         <w:rPr>
           <w:lang w:val="pt-BR"/>
         </w:rPr>
-        <w:t xml:space="preserve"> - FA </w:t>
+        <w:t xml:space="preserve">- FA </w:t>
       </w:r>
       <w:r>
         <w:rPr>
@@ -3757,7 +3729,13 @@
         <w:rPr>
           <w:lang w:val="pt-BR"/>
         </w:rPr>
-        <w:t xml:space="preserve"> Valor XX a ser exibido nos </w:t>
+        <w:t xml:space="preserve"> V</w:t>
+      </w:r>
+      <w:r>
+        <w:rPr>
+          <w:lang w:val="pt-BR"/>
+        </w:rPr>
+        <w:t xml:space="preserve">alor XX a ser exibido nos </w:t>
       </w:r>
       <w:proofErr w:type="spellStart"/>
       <w:r>
@@ -3771,7 +3749,7 @@
         <w:rPr>
           <w:lang w:val="pt-BR"/>
         </w:rPr>
-        <w:t xml:space="preserve">. </w:t>
+        <w:t>.</w:t>
       </w:r>
     </w:p>
     <w:p>
@@ -7277,17 +7255,30 @@
           <w:lang w:val="pt-BR"/>
         </w:rPr>
         <w:lastRenderedPageBreak/>
-        <w:t>ORDEM DE DADOS DO PACOTE DE RESPOSTA DA APLICAÇÃO SPACEWIRE</w:t>
-      </w:r>
-    </w:p>
-    <w:p>
-      <w:pPr>
-        <w:rPr>
-          <w:lang w:val="pt-BR"/>
-        </w:rPr>
-      </w:pPr>
+        <w:t xml:space="preserve">EXEMPLOS DE PACOTE DE RESPOSTAS </w:t>
+      </w:r>
       <w:bookmarkStart w:id="21" w:name="_GoBack"/>
       <w:bookmarkEnd w:id="21"/>
+      <w:r>
+        <w:rPr>
+          <w:lang w:val="pt-BR"/>
+        </w:rPr>
+        <w:t>DA APLICAÇÃO SPACEWIRE</w:t>
+      </w:r>
+    </w:p>
+    <w:p>
+      <w:pPr>
+        <w:rPr>
+          <w:lang w:val="pt-BR"/>
+        </w:rPr>
+      </w:pPr>
+    </w:p>
+    <w:p>
+      <w:pPr>
+        <w:rPr>
+          <w:lang w:val="pt-BR"/>
+        </w:rPr>
+      </w:pPr>
     </w:p>
     <w:sectPr>
       <w:headerReference w:type="default" r:id="rId9"/>
@@ -7361,6 +7352,7 @@
         <w:docPartUnique/>
       </w:docPartObj>
     </w:sdtPr>
+    <w:sdtEndPr/>
     <w:sdtContent>
       <w:p>
         <w:pPr>
@@ -8590,512 +8582,6 @@
 </w:styles>
 </file>
 
-<file path=word/glossary/document.xml><?xml version="1.0" encoding="utf-8"?>
-<w:glossaryDocument xmlns:wpc="http://schemas.microsoft.com/office/word/2010/wordprocessingCanvas" xmlns:mc="http://schemas.openxmlformats.org/markup-compatibility/2006" xmlns:o="urn:schemas-microsoft-com:office:office" xmlns:r="http://schemas.openxmlformats.org/officeDocument/2006/relationships" xmlns:m="http://schemas.openxmlformats.org/officeDocument/2006/math" xmlns:v="urn:schemas-microsoft-com:vml" xmlns:wp14="http://schemas.microsoft.com/office/word/2010/wordprocessingDrawing" xmlns:wp="http://schemas.openxmlformats.org/drawingml/2006/wordprocessingDrawing" xmlns:w10="urn:schemas-microsoft-com:office:word" xmlns:w="http://schemas.openxmlformats.org/wordprocessingml/2006/main" xmlns:w14="http://schemas.microsoft.com/office/word/2010/wordml" xmlns:wpg="http://schemas.microsoft.com/office/word/2010/wordprocessingGroup" xmlns:wpi="http://schemas.microsoft.com/office/word/2010/wordprocessingInk" xmlns:wne="http://schemas.microsoft.com/office/word/2006/wordml" xmlns:wps="http://schemas.microsoft.com/office/word/2010/wordprocessingShape" mc:Ignorable="w14 wp14"/>
-</file>
-
-<file path=word/glossary/fontTable.xml><?xml version="1.0" encoding="utf-8"?>
-<w:fonts xmlns:mc="http://schemas.openxmlformats.org/markup-compatibility/2006" xmlns:r="http://schemas.openxmlformats.org/officeDocument/2006/relationships" xmlns:w="http://schemas.openxmlformats.org/wordprocessingml/2006/main" xmlns:w14="http://schemas.microsoft.com/office/word/2010/wordml" mc:Ignorable="w14">
-  <w:font w:name="Symbol">
-    <w:panose1 w:val="05050102010706020507"/>
-    <w:charset w:val="02"/>
-    <w:family w:val="roman"/>
-    <w:pitch w:val="variable"/>
-    <w:sig w:usb0="00000000" w:usb1="10000000" w:usb2="00000000" w:usb3="00000000" w:csb0="80000000" w:csb1="00000000"/>
-  </w:font>
-  <w:font w:name="Times New Roman">
-    <w:panose1 w:val="02020603050405020304"/>
-    <w:charset w:val="00"/>
-    <w:family w:val="roman"/>
-    <w:pitch w:val="variable"/>
-    <w:sig w:usb0="E0002AFF" w:usb1="C0007841" w:usb2="00000009" w:usb3="00000000" w:csb0="000001FF" w:csb1="00000000"/>
-  </w:font>
-  <w:font w:name="Courier New">
-    <w:panose1 w:val="02070309020205020404"/>
-    <w:charset w:val="00"/>
-    <w:family w:val="modern"/>
-    <w:pitch w:val="fixed"/>
-    <w:sig w:usb0="E0002AFF" w:usb1="C0007843" w:usb2="00000009" w:usb3="00000000" w:csb0="000001FF" w:csb1="00000000"/>
-  </w:font>
-  <w:font w:name="Wingdings">
-    <w:panose1 w:val="05000000000000000000"/>
-    <w:charset w:val="02"/>
-    <w:family w:val="auto"/>
-    <w:pitch w:val="variable"/>
-    <w:sig w:usb0="00000000" w:usb1="10000000" w:usb2="00000000" w:usb3="00000000" w:csb0="80000000" w:csb1="00000000"/>
-  </w:font>
-  <w:font w:name="Calibri">
-    <w:panose1 w:val="020F0502020204030204"/>
-    <w:charset w:val="00"/>
-    <w:family w:val="swiss"/>
-    <w:pitch w:val="variable"/>
-    <w:sig w:usb0="E10002FF" w:usb1="4000ACFF" w:usb2="00000009" w:usb3="00000000" w:csb0="0000019F" w:csb1="00000000"/>
-  </w:font>
-  <w:font w:name="Cambria">
-    <w:panose1 w:val="02040503050406030204"/>
-    <w:charset w:val="00"/>
-    <w:family w:val="roman"/>
-    <w:pitch w:val="variable"/>
-    <w:sig w:usb0="E00002FF" w:usb1="400004FF" w:usb2="00000000" w:usb3="00000000" w:csb0="0000019F" w:csb1="00000000"/>
-  </w:font>
-  <w:font w:name="Tahoma">
-    <w:panose1 w:val="020B0604030504040204"/>
-    <w:charset w:val="00"/>
-    <w:family w:val="swiss"/>
-    <w:pitch w:val="variable"/>
-    <w:sig w:usb0="E1002EFF" w:usb1="C000605B" w:usb2="00000029" w:usb3="00000000" w:csb0="000101FF" w:csb1="00000000"/>
-  </w:font>
-</w:fonts>
-</file>
-
-<file path=word/glossary/settings.xml><?xml version="1.0" encoding="utf-8"?>
-<w:settings xmlns:mc="http://schemas.openxmlformats.org/markup-compatibility/2006" xmlns:o="urn:schemas-microsoft-com:office:office" xmlns:r="http://schemas.openxmlformats.org/officeDocument/2006/relationships" xmlns:m="http://schemas.openxmlformats.org/officeDocument/2006/math" xmlns:v="urn:schemas-microsoft-com:vml" xmlns:w10="urn:schemas-microsoft-com:office:word" xmlns:w="http://schemas.openxmlformats.org/wordprocessingml/2006/main" xmlns:w14="http://schemas.microsoft.com/office/word/2010/wordml" xmlns:sl="http://schemas.openxmlformats.org/schemaLibrary/2006/main" mc:Ignorable="w14">
-  <w:view w:val="normal"/>
-  <w:defaultTabStop w:val="720"/>
-  <w:characterSpacingControl w:val="doNotCompress"/>
-  <w:compat>
-    <w:useFELayout/>
-    <w:compatSetting w:name="compatibilityMode" w:uri="http://schemas.microsoft.com/office/word" w:val="14"/>
-    <w:compatSetting w:name="overrideTableStyleFontSizeAndJustification" w:uri="http://schemas.microsoft.com/office/word" w:val="1"/>
-    <w:compatSetting w:name="enableOpenTypeFeatures" w:uri="http://schemas.microsoft.com/office/word" w:val="1"/>
-    <w:compatSetting w:name="doNotFlipMirrorIndents" w:uri="http://schemas.microsoft.com/office/word" w:val="1"/>
-  </w:compat>
-  <w:rsids>
-    <w:rsidRoot w:val="0098107C"/>
-    <w:rsid w:val="002E6A6D"/>
-    <w:rsid w:val="0098107C"/>
-  </w:rsids>
-  <m:mathPr>
-    <m:mathFont m:val="Cambria Math"/>
-    <m:brkBin m:val="before"/>
-    <m:brkBinSub m:val="--"/>
-    <m:smallFrac m:val="0"/>
-    <m:dispDef/>
-    <m:lMargin m:val="0"/>
-    <m:rMargin m:val="0"/>
-    <m:defJc m:val="centerGroup"/>
-    <m:wrapIndent m:val="1440"/>
-    <m:intLim m:val="subSup"/>
-    <m:naryLim m:val="undOvr"/>
-  </m:mathPr>
-  <w:themeFontLang w:val="en-US"/>
-  <w:clrSchemeMapping w:bg1="light1" w:t1="dark1" w:bg2="light2" w:t2="dark2" w:accent1="accent1" w:accent2="accent2" w:accent3="accent3" w:accent4="accent4" w:accent5="accent5" w:accent6="accent6" w:hyperlink="hyperlink" w:followedHyperlink="followedHyperlink"/>
-  <w:decimalSymbol w:val=","/>
-  <w:listSeparator w:val=";"/>
-</w:settings>
-</file>
-
-<file path=word/glossary/styles.xml><?xml version="1.0" encoding="utf-8"?>
-<w:styles xmlns:mc="http://schemas.openxmlformats.org/markup-compatibility/2006" xmlns:r="http://schemas.openxmlformats.org/officeDocument/2006/relationships" xmlns:w="http://schemas.openxmlformats.org/wordprocessingml/2006/main" xmlns:w14="http://schemas.microsoft.com/office/word/2010/wordml" mc:Ignorable="w14">
-  <w:docDefaults>
-    <w:rPrDefault>
-      <w:rPr>
-        <w:rFonts w:asciiTheme="minorHAnsi" w:eastAsiaTheme="minorEastAsia" w:hAnsiTheme="minorHAnsi" w:cstheme="minorBidi"/>
-        <w:sz w:val="22"/>
-        <w:szCs w:val="22"/>
-        <w:lang w:val="en-US" w:eastAsia="en-US" w:bidi="ar-SA"/>
-      </w:rPr>
-    </w:rPrDefault>
-    <w:pPrDefault>
-      <w:pPr>
-        <w:spacing w:after="200" w:line="276" w:lineRule="auto"/>
-      </w:pPr>
-    </w:pPrDefault>
-  </w:docDefaults>
-  <w:latentStyles w:defLockedState="0" w:defUIPriority="99" w:defSemiHidden="1" w:defUnhideWhenUsed="1" w:defQFormat="0" w:count="267">
-    <w:lsdException w:name="Normal" w:semiHidden="0" w:uiPriority="0" w:unhideWhenUsed="0" w:qFormat="1"/>
-    <w:lsdException w:name="heading 1" w:semiHidden="0" w:uiPriority="9" w:unhideWhenUsed="0" w:qFormat="1"/>
-    <w:lsdException w:name="heading 2" w:uiPriority="9" w:qFormat="1"/>
-    <w:lsdException w:name="heading 3" w:uiPriority="9" w:qFormat="1"/>
-    <w:lsdException w:name="heading 4" w:uiPriority="9" w:qFormat="1"/>
-    <w:lsdException w:name="heading 5" w:uiPriority="9" w:qFormat="1"/>
-    <w:lsdException w:name="heading 6" w:uiPriority="9" w:qFormat="1"/>
-    <w:lsdException w:name="heading 7" w:uiPriority="9" w:qFormat="1"/>
-    <w:lsdException w:name="heading 8" w:uiPriority="9" w:qFormat="1"/>
-    <w:lsdException w:name="heading 9" w:uiPriority="9" w:qFormat="1"/>
-    <w:lsdException w:name="toc 1" w:uiPriority="39"/>
-    <w:lsdException w:name="toc 2" w:uiPriority="39"/>
-    <w:lsdException w:name="toc 3" w:uiPriority="39"/>
-    <w:lsdException w:name="toc 4" w:uiPriority="39"/>
-    <w:lsdException w:name="toc 5" w:uiPriority="39"/>
-    <w:lsdException w:name="toc 6" w:uiPriority="39"/>
-    <w:lsdException w:name="toc 7" w:uiPriority="39"/>
-    <w:lsdException w:name="toc 8" w:uiPriority="39"/>
-    <w:lsdException w:name="toc 9" w:uiPriority="39"/>
-    <w:lsdException w:name="caption" w:uiPriority="35" w:qFormat="1"/>
-    <w:lsdException w:name="Title" w:semiHidden="0" w:uiPriority="10" w:unhideWhenUsed="0" w:qFormat="1"/>
-    <w:lsdException w:name="Default Paragraph Font" w:uiPriority="1"/>
-    <w:lsdException w:name="Subtitle" w:semiHidden="0" w:uiPriority="11" w:unhideWhenUsed="0" w:qFormat="1"/>
-    <w:lsdException w:name="Strong" w:semiHidden="0" w:uiPriority="22" w:unhideWhenUsed="0" w:qFormat="1"/>
-    <w:lsdException w:name="Emphasis" w:semiHidden="0" w:uiPriority="20" w:unhideWhenUsed="0" w:qFormat="1"/>
-    <w:lsdException w:name="Table Grid" w:semiHidden="0" w:uiPriority="59" w:unhideWhenUsed="0"/>
-    <w:lsdException w:name="Placeholder Text" w:unhideWhenUsed="0"/>
-    <w:lsdException w:name="No Spacing" w:semiHidden="0" w:uiPriority="1" w:unhideWhenUsed="0" w:qFormat="1"/>
-    <w:lsdException w:name="Light Shading" w:semiHidden="0" w:uiPriority="60" w:unhideWhenUsed="0"/>
-    <w:lsdException w:name="Light List" w:semiHidden="0" w:uiPriority="61" w:unhideWhenUsed="0"/>
-    <w:lsdException w:name="Light Grid" w:semiHidden="0" w:uiPriority="62" w:unhideWhenUsed="0"/>
-    <w:lsdException w:name="Medium Shading 1" w:semiHidden="0" w:uiPriority="63" w:unhideWhenUsed="0"/>
-    <w:lsdException w:name="Medium Shading 2" w:semiHidden="0" w:uiPriority="64" w:unhideWhenUsed="0"/>
-    <w:lsdException w:name="Medium List 1" w:semiHidden="0" w:uiPriority="65" w:unhideWhenUsed="0"/>
-    <w:lsdException w:name="Medium List 2" w:semiHidden="0" w:uiPriority="66" w:unhideWhenUsed="0"/>
-    <w:lsdException w:name="Medium Grid 1" w:semiHidden="0" w:uiPriority="67" w:unhideWhenUsed="0"/>
-    <w:lsdException w:name="Medium Grid 2" w:semiHidden="0" w:uiPriority="68" w:unhideWhenUsed="0"/>
-    <w:lsdException w:name="Medium Grid 3" w:semiHidden="0" w:uiPriority="69" w:unhideWhenUsed="0"/>
-    <w:lsdException w:name="Dark List" w:semiHidden="0" w:uiPriority="70" w:unhideWhenUsed="0"/>
-    <w:lsdException w:name="Colorful Shading" w:semiHidden="0" w:uiPriority="71" w:unhideWhenUsed="0"/>
-    <w:lsdException w:name="Colorful List" w:semiHidden="0" w:uiPriority="72" w:unhideWhenUsed="0"/>
-    <w:lsdException w:name="Colorful Grid" w:semiHidden="0" w:uiPriority="73" w:unhideWhenUsed="0"/>
-    <w:lsdException w:name="Light Shading Accent 1" w:semiHidden="0" w:uiPriority="60" w:unhideWhenUsed="0"/>
-    <w:lsdException w:name="Light List Accent 1" w:semiHidden="0" w:uiPriority="61" w:unhideWhenUsed="0"/>
-    <w:lsdException w:name="Light Grid Accent 1" w:semiHidden="0" w:uiPriority="62" w:unhideWhenUsed="0"/>
-    <w:lsdException w:name="Medium Shading 1 Accent 1" w:semiHidden="0" w:uiPriority="63" w:unhideWhenUsed="0"/>
-    <w:lsdException w:name="Medium Shading 2 Accent 1" w:semiHidden="0" w:uiPriority="64" w:unhideWhenUsed="0"/>
-    <w:lsdException w:name="Medium List 1 Accent 1" w:semiHidden="0" w:uiPriority="65" w:unhideWhenUsed="0"/>
-    <w:lsdException w:name="Revision" w:unhideWhenUsed="0"/>
-    <w:lsdException w:name="List Paragraph" w:semiHidden="0" w:uiPriority="34" w:unhideWhenUsed="0" w:qFormat="1"/>
-    <w:lsdException w:name="Quote" w:semiHidden="0" w:uiPriority="29" w:unhideWhenUsed="0" w:qFormat="1"/>
-    <w:lsdException w:name="Intense Quote" w:semiHidden="0" w:uiPriority="30" w:unhideWhenUsed="0" w:qFormat="1"/>
-    <w:lsdException w:name="Medium List 2 Accent 1" w:semiHidden="0" w:uiPriority="66" w:unhideWhenUsed="0"/>
-    <w:lsdException w:name="Medium Grid 1 Accent 1" w:semiHidden="0" w:uiPriority="67" w:unhideWhenUsed="0"/>
-    <w:lsdException w:name="Medium Grid 2 Accent 1" w:semiHidden="0" w:uiPriority="68" w:unhideWhenUsed="0"/>
-    <w:lsdException w:name="Medium Grid 3 Accent 1" w:semiHidden="0" w:uiPriority="69" w:unhideWhenUsed="0"/>
-    <w:lsdException w:name="Dark List Accent 1" w:semiHidden="0" w:uiPriority="70" w:unhideWhenUsed="0"/>
-    <w:lsdException w:name="Colorful Shading Accent 1" w:semiHidden="0" w:uiPriority="71" w:unhideWhenUsed="0"/>
-    <w:lsdException w:name="Colorful List Accent 1" w:semiHidden="0" w:uiPriority="72" w:unhideWhenUsed="0"/>
-    <w:lsdException w:name="Colorful Grid Accent 1" w:semiHidden="0" w:uiPriority="73" w:unhideWhenUsed="0"/>
-    <w:lsdException w:name="Light Shading Accent 2" w:semiHidden="0" w:uiPriority="60" w:unhideWhenUsed="0"/>
-    <w:lsdException w:name="Light List Accent 2" w:semiHidden="0" w:uiPriority="61" w:unhideWhenUsed="0"/>
-    <w:lsdException w:name="Light Grid Accent 2" w:semiHidden="0" w:uiPriority="62" w:unhideWhenUsed="0"/>
-    <w:lsdException w:name="Medium Shading 1 Accent 2" w:semiHidden="0" w:uiPriority="63" w:unhideWhenUsed="0"/>
-    <w:lsdException w:name="Medium Shading 2 Accent 2" w:semiHidden="0" w:uiPriority="64" w:unhideWhenUsed="0"/>
-    <w:lsdException w:name="Medium List 1 Accent 2" w:semiHidden="0" w:uiPriority="65" w:unhideWhenUsed="0"/>
-    <w:lsdException w:name="Medium List 2 Accent 2" w:semiHidden="0" w:uiPriority="66" w:unhideWhenUsed="0"/>
-    <w:lsdException w:name="Medium Grid 1 Accent 2" w:semiHidden="0" w:uiPriority="67" w:unhideWhenUsed="0"/>
-    <w:lsdException w:name="Medium Grid 2 Accent 2" w:semiHidden="0" w:uiPriority="68" w:unhideWhenUsed="0"/>
-    <w:lsdException w:name="Medium Grid 3 Accent 2" w:semiHidden="0" w:uiPriority="69" w:unhideWhenUsed="0"/>
-    <w:lsdException w:name="Dark List Accent 2" w:semiHidden="0" w:uiPriority="70" w:unhideWhenUsed="0"/>
-    <w:lsdException w:name="Colorful Shading Accent 2" w:semiHidden="0" w:uiPriority="71" w:unhideWhenUsed="0"/>
-    <w:lsdException w:name="Colorful List Accent 2" w:semiHidden="0" w:uiPriority="72" w:unhideWhenUsed="0"/>
-    <w:lsdException w:name="Colorful Grid Accent 2" w:semiHidden="0" w:uiPriority="73" w:unhideWhenUsed="0"/>
-    <w:lsdException w:name="Light Shading Accent 3" w:semiHidden="0" w:uiPriority="60" w:unhideWhenUsed="0"/>
-    <w:lsdException w:name="Light List Accent 3" w:semiHidden="0" w:uiPriority="61" w:unhideWhenUsed="0"/>
-    <w:lsdException w:name="Light Grid Accent 3" w:semiHidden="0" w:uiPriority="62" w:unhideWhenUsed="0"/>
-    <w:lsdException w:name="Medium Shading 1 Accent 3" w:semiHidden="0" w:uiPriority="63" w:unhideWhenUsed="0"/>
-    <w:lsdException w:name="Medium Shading 2 Accent 3" w:semiHidden="0" w:uiPriority="64" w:unhideWhenUsed="0"/>
-    <w:lsdException w:name="Medium List 1 Accent 3" w:semiHidden="0" w:uiPriority="65" w:unhideWhenUsed="0"/>
-    <w:lsdException w:name="Medium List 2 Accent 3" w:semiHidden="0" w:uiPriority="66" w:unhideWhenUsed="0"/>
-    <w:lsdException w:name="Medium Grid 1 Accent 3" w:semiHidden="0" w:uiPriority="67" w:unhideWhenUsed="0"/>
-    <w:lsdException w:name="Medium Grid 2 Accent 3" w:semiHidden="0" w:uiPriority="68" w:unhideWhenUsed="0"/>
-    <w:lsdException w:name="Medium Grid 3 Accent 3" w:semiHidden="0" w:uiPriority="69" w:unhideWhenUsed="0"/>
-    <w:lsdException w:name="Dark List Accent 3" w:semiHidden="0" w:uiPriority="70" w:unhideWhenUsed="0"/>
-    <w:lsdException w:name="Colorful Shading Accent 3" w:semiHidden="0" w:uiPriority="71" w:unhideWhenUsed="0"/>
-    <w:lsdException w:name="Colorful List Accent 3" w:semiHidden="0" w:uiPriority="72" w:unhideWhenUsed="0"/>
-    <w:lsdException w:name="Colorful Grid Accent 3" w:semiHidden="0" w:uiPriority="73" w:unhideWhenUsed="0"/>
-    <w:lsdException w:name="Light Shading Accent 4" w:semiHidden="0" w:uiPriority="60" w:unhideWhenUsed="0"/>
-    <w:lsdException w:name="Light List Accent 4" w:semiHidden="0" w:uiPriority="61" w:unhideWhenUsed="0"/>
-    <w:lsdException w:name="Light Grid Accent 4" w:semiHidden="0" w:uiPriority="62" w:unhideWhenUsed="0"/>
-    <w:lsdException w:name="Medium Shading 1 Accent 4" w:semiHidden="0" w:uiPriority="63" w:unhideWhenUsed="0"/>
-    <w:lsdException w:name="Medium Shading 2 Accent 4" w:semiHidden="0" w:uiPriority="64" w:unhideWhenUsed="0"/>
-    <w:lsdException w:name="Medium List 1 Accent 4" w:semiHidden="0" w:uiPriority="65" w:unhideWhenUsed="0"/>
-    <w:lsdException w:name="Medium List 2 Accent 4" w:semiHidden="0" w:uiPriority="66" w:unhideWhenUsed="0"/>
-    <w:lsdException w:name="Medium Grid 1 Accent 4" w:semiHidden="0" w:uiPriority="67" w:unhideWhenUsed="0"/>
-    <w:lsdException w:name="Medium Grid 2 Accent 4" w:semiHidden="0" w:uiPriority="68" w:unhideWhenUsed="0"/>
-    <w:lsdException w:name="Medium Grid 3 Accent 4" w:semiHidden="0" w:uiPriority="69" w:unhideWhenUsed="0"/>
-    <w:lsdException w:name="Dark List Accent 4" w:semiHidden="0" w:uiPriority="70" w:unhideWhenUsed="0"/>
-    <w:lsdException w:name="Colorful Shading Accent 4" w:semiHidden="0" w:uiPriority="71" w:unhideWhenUsed="0"/>
-    <w:lsdException w:name="Colorful List Accent 4" w:semiHidden="0" w:uiPriority="72" w:unhideWhenUsed="0"/>
-    <w:lsdException w:name="Colorful Grid Accent 4" w:semiHidden="0" w:uiPriority="73" w:unhideWhenUsed="0"/>
-    <w:lsdException w:name="Light Shading Accent 5" w:semiHidden="0" w:uiPriority="60" w:unhideWhenUsed="0"/>
-    <w:lsdException w:name="Light List Accent 5" w:semiHidden="0" w:uiPriority="61" w:unhideWhenUsed="0"/>
-    <w:lsdException w:name="Light Grid Accent 5" w:semiHidden="0" w:uiPriority="62" w:unhideWhenUsed="0"/>
-    <w:lsdException w:name="Medium Shading 1 Accent 5" w:semiHidden="0" w:uiPriority="63" w:unhideWhenUsed="0"/>
-    <w:lsdException w:name="Medium Shading 2 Accent 5" w:semiHidden="0" w:uiPriority="64" w:unhideWhenUsed="0"/>
-    <w:lsdException w:name="Medium List 1 Accent 5" w:semiHidden="0" w:uiPriority="65" w:unhideWhenUsed="0"/>
-    <w:lsdException w:name="Medium List 2 Accent 5" w:semiHidden="0" w:uiPriority="66" w:unhideWhenUsed="0"/>
-    <w:lsdException w:name="Medium Grid 1 Accent 5" w:semiHidden="0" w:uiPriority="67" w:unhideWhenUsed="0"/>
-    <w:lsdException w:name="Medium Grid 2 Accent 5" w:semiHidden="0" w:uiPriority="68" w:unhideWhenUsed="0"/>
-    <w:lsdException w:name="Medium Grid 3 Accent 5" w:semiHidden="0" w:uiPriority="69" w:unhideWhenUsed="0"/>
-    <w:lsdException w:name="Dark List Accent 5" w:semiHidden="0" w:uiPriority="70" w:unhideWhenUsed="0"/>
-    <w:lsdException w:name="Colorful Shading Accent 5" w:semiHidden="0" w:uiPriority="71" w:unhideWhenUsed="0"/>
-    <w:lsdException w:name="Colorful List Accent 5" w:semiHidden="0" w:uiPriority="72" w:unhideWhenUsed="0"/>
-    <w:lsdException w:name="Colorful Grid Accent 5" w:semiHidden="0" w:uiPriority="73" w:unhideWhenUsed="0"/>
-    <w:lsdException w:name="Light Shading Accent 6" w:semiHidden="0" w:uiPriority="60" w:unhideWhenUsed="0"/>
-    <w:lsdException w:name="Light List Accent 6" w:semiHidden="0" w:uiPriority="61" w:unhideWhenUsed="0"/>
-    <w:lsdException w:name="Light Grid Accent 6" w:semiHidden="0" w:uiPriority="62" w:unhideWhenUsed="0"/>
-    <w:lsdException w:name="Medium Shading 1 Accent 6" w:semiHidden="0" w:uiPriority="63" w:unhideWhenUsed="0"/>
-    <w:lsdException w:name="Medium Shading 2 Accent 6" w:semiHidden="0" w:uiPriority="64" w:unhideWhenUsed="0"/>
-    <w:lsdException w:name="Medium List 1 Accent 6" w:semiHidden="0" w:uiPriority="65" w:unhideWhenUsed="0"/>
-    <w:lsdException w:name="Medium List 2 Accent 6" w:semiHidden="0" w:uiPriority="66" w:unhideWhenUsed="0"/>
-    <w:lsdException w:name="Medium Grid 1 Accent 6" w:semiHidden="0" w:uiPriority="67" w:unhideWhenUsed="0"/>
-    <w:lsdException w:name="Medium Grid 2 Accent 6" w:semiHidden="0" w:uiPriority="68" w:unhideWhenUsed="0"/>
-    <w:lsdException w:name="Medium Grid 3 Accent 6" w:semiHidden="0" w:uiPriority="69" w:unhideWhenUsed="0"/>
-    <w:lsdException w:name="Dark List Accent 6" w:semiHidden="0" w:uiPriority="70" w:unhideWhenUsed="0"/>
-    <w:lsdException w:name="Colorful Shading Accent 6" w:semiHidden="0" w:uiPriority="71" w:unhideWhenUsed="0"/>
-    <w:lsdException w:name="Colorful List Accent 6" w:semiHidden="0" w:uiPriority="72" w:unhideWhenUsed="0"/>
-    <w:lsdException w:name="Colorful Grid Accent 6" w:semiHidden="0" w:uiPriority="73" w:unhideWhenUsed="0"/>
-    <w:lsdException w:name="Subtle Emphasis" w:semiHidden="0" w:uiPriority="19" w:unhideWhenUsed="0" w:qFormat="1"/>
-    <w:lsdException w:name="Intense Emphasis" w:semiHidden="0" w:uiPriority="21" w:unhideWhenUsed="0" w:qFormat="1"/>
-    <w:lsdException w:name="Subtle Reference" w:semiHidden="0" w:uiPriority="31" w:unhideWhenUsed="0" w:qFormat="1"/>
-    <w:lsdException w:name="Intense Reference" w:semiHidden="0" w:uiPriority="32" w:unhideWhenUsed="0" w:qFormat="1"/>
-    <w:lsdException w:name="Book Title" w:semiHidden="0" w:uiPriority="33" w:unhideWhenUsed="0" w:qFormat="1"/>
-    <w:lsdException w:name="Bibliography" w:uiPriority="37"/>
-    <w:lsdException w:name="TOC Heading" w:uiPriority="39" w:qFormat="1"/>
-  </w:latentStyles>
-  <w:style w:type="paragraph" w:default="1" w:styleId="Normal">
-    <w:name w:val="Normal"/>
-    <w:qFormat/>
-  </w:style>
-  <w:style w:type="character" w:default="1" w:styleId="Fontepargpadro">
-    <w:name w:val="Default Paragraph Font"/>
-    <w:uiPriority w:val="1"/>
-    <w:semiHidden/>
-    <w:unhideWhenUsed/>
-  </w:style>
-  <w:style w:type="table" w:default="1" w:styleId="Tabelanormal">
-    <w:name w:val="Normal Table"/>
-    <w:uiPriority w:val="99"/>
-    <w:semiHidden/>
-    <w:unhideWhenUsed/>
-    <w:tblPr>
-      <w:tblInd w:w="0" w:type="dxa"/>
-      <w:tblCellMar>
-        <w:top w:w="0" w:type="dxa"/>
-        <w:left w:w="108" w:type="dxa"/>
-        <w:bottom w:w="0" w:type="dxa"/>
-        <w:right w:w="108" w:type="dxa"/>
-      </w:tblCellMar>
-    </w:tblPr>
-  </w:style>
-  <w:style w:type="numbering" w:default="1" w:styleId="Semlista">
-    <w:name w:val="No List"/>
-    <w:uiPriority w:val="99"/>
-    <w:semiHidden/>
-    <w:unhideWhenUsed/>
-  </w:style>
-  <w:style w:type="paragraph" w:customStyle="1" w:styleId="C8B438E782684323855C7B601BD6C532">
-    <w:name w:val="C8B438E782684323855C7B601BD6C532"/>
-    <w:rsid w:val="0098107C"/>
-  </w:style>
-  <w:style w:type="paragraph" w:customStyle="1" w:styleId="E53106E8BF9240CEB69D3C2760171C27">
-    <w:name w:val="E53106E8BF9240CEB69D3C2760171C27"/>
-    <w:rsid w:val="0098107C"/>
-  </w:style>
-  <w:style w:type="paragraph" w:customStyle="1" w:styleId="A9CCF827CB2C4003871F73C341669A14">
-    <w:name w:val="A9CCF827CB2C4003871F73C341669A14"/>
-    <w:rsid w:val="0098107C"/>
-  </w:style>
-</w:styles>
-</file>
-
-<file path=word/glossary/stylesWithEffects.xml><?xml version="1.0" encoding="utf-8"?>
-<w:styles xmlns:wpc="http://schemas.microsoft.com/office/word/2010/wordprocessingCanvas" xmlns:mc="http://schemas.openxmlformats.org/markup-compatibility/2006" xmlns:o="urn:schemas-microsoft-com:office:office" xmlns:r="http://schemas.openxmlformats.org/officeDocument/2006/relationships" xmlns:m="http://schemas.openxmlformats.org/officeDocument/2006/math" xmlns:v="urn:schemas-microsoft-com:vml" xmlns:wp14="http://schemas.microsoft.com/office/word/2010/wordprocessingDrawing" xmlns:wp="http://schemas.openxmlformats.org/drawingml/2006/wordprocessingDrawing" xmlns:w10="urn:schemas-microsoft-com:office:word" xmlns:w="http://schemas.openxmlformats.org/wordprocessingml/2006/main" xmlns:w14="http://schemas.microsoft.com/office/word/2010/wordml" xmlns:wpg="http://schemas.microsoft.com/office/word/2010/wordprocessingGroup" xmlns:wpi="http://schemas.microsoft.com/office/word/2010/wordprocessingInk" xmlns:wne="http://schemas.microsoft.com/office/word/2006/wordml" xmlns:wps="http://schemas.microsoft.com/office/word/2010/wordprocessingShape" mc:Ignorable="w14 wp14">
-  <w:docDefaults>
-    <w:rPrDefault>
-      <w:rPr>
-        <w:rFonts w:asciiTheme="minorHAnsi" w:eastAsiaTheme="minorEastAsia" w:hAnsiTheme="minorHAnsi" w:cstheme="minorBidi"/>
-        <w:sz w:val="22"/>
-        <w:szCs w:val="22"/>
-        <w:lang w:val="en-US" w:eastAsia="en-US" w:bidi="ar-SA"/>
-      </w:rPr>
-    </w:rPrDefault>
-    <w:pPrDefault>
-      <w:pPr>
-        <w:spacing w:after="200" w:line="276" w:lineRule="auto"/>
-      </w:pPr>
-    </w:pPrDefault>
-  </w:docDefaults>
-  <w:latentStyles w:defLockedState="0" w:defUIPriority="99" w:defSemiHidden="1" w:defUnhideWhenUsed="1" w:defQFormat="0" w:count="267">
-    <w:lsdException w:name="Normal" w:semiHidden="0" w:uiPriority="0" w:unhideWhenUsed="0" w:qFormat="1"/>
-    <w:lsdException w:name="heading 1" w:semiHidden="0" w:uiPriority="9" w:unhideWhenUsed="0" w:qFormat="1"/>
-    <w:lsdException w:name="heading 2" w:uiPriority="9" w:qFormat="1"/>
-    <w:lsdException w:name="heading 3" w:uiPriority="9" w:qFormat="1"/>
-    <w:lsdException w:name="heading 4" w:uiPriority="9" w:qFormat="1"/>
-    <w:lsdException w:name="heading 5" w:uiPriority="9" w:qFormat="1"/>
-    <w:lsdException w:name="heading 6" w:uiPriority="9" w:qFormat="1"/>
-    <w:lsdException w:name="heading 7" w:uiPriority="9" w:qFormat="1"/>
-    <w:lsdException w:name="heading 8" w:uiPriority="9" w:qFormat="1"/>
-    <w:lsdException w:name="heading 9" w:uiPriority="9" w:qFormat="1"/>
-    <w:lsdException w:name="toc 1" w:uiPriority="39"/>
-    <w:lsdException w:name="toc 2" w:uiPriority="39"/>
-    <w:lsdException w:name="toc 3" w:uiPriority="39"/>
-    <w:lsdException w:name="toc 4" w:uiPriority="39"/>
-    <w:lsdException w:name="toc 5" w:uiPriority="39"/>
-    <w:lsdException w:name="toc 6" w:uiPriority="39"/>
-    <w:lsdException w:name="toc 7" w:uiPriority="39"/>
-    <w:lsdException w:name="toc 8" w:uiPriority="39"/>
-    <w:lsdException w:name="toc 9" w:uiPriority="39"/>
-    <w:lsdException w:name="caption" w:uiPriority="35" w:qFormat="1"/>
-    <w:lsdException w:name="Title" w:semiHidden="0" w:uiPriority="10" w:unhideWhenUsed="0" w:qFormat="1"/>
-    <w:lsdException w:name="Default Paragraph Font" w:uiPriority="1"/>
-    <w:lsdException w:name="Subtitle" w:semiHidden="0" w:uiPriority="11" w:unhideWhenUsed="0" w:qFormat="1"/>
-    <w:lsdException w:name="Strong" w:semiHidden="0" w:uiPriority="22" w:unhideWhenUsed="0" w:qFormat="1"/>
-    <w:lsdException w:name="Emphasis" w:semiHidden="0" w:uiPriority="20" w:unhideWhenUsed="0" w:qFormat="1"/>
-    <w:lsdException w:name="Table Grid" w:semiHidden="0" w:uiPriority="59" w:unhideWhenUsed="0"/>
-    <w:lsdException w:name="Placeholder Text" w:unhideWhenUsed="0"/>
-    <w:lsdException w:name="No Spacing" w:semiHidden="0" w:uiPriority="1" w:unhideWhenUsed="0" w:qFormat="1"/>
-    <w:lsdException w:name="Light Shading" w:semiHidden="0" w:uiPriority="60" w:unhideWhenUsed="0"/>
-    <w:lsdException w:name="Light List" w:semiHidden="0" w:uiPriority="61" w:unhideWhenUsed="0"/>
-    <w:lsdException w:name="Light Grid" w:semiHidden="0" w:uiPriority="62" w:unhideWhenUsed="0"/>
-    <w:lsdException w:name="Medium Shading 1" w:semiHidden="0" w:uiPriority="63" w:unhideWhenUsed="0"/>
-    <w:lsdException w:name="Medium Shading 2" w:semiHidden="0" w:uiPriority="64" w:unhideWhenUsed="0"/>
-    <w:lsdException w:name="Medium List 1" w:semiHidden="0" w:uiPriority="65" w:unhideWhenUsed="0"/>
-    <w:lsdException w:name="Medium List 2" w:semiHidden="0" w:uiPriority="66" w:unhideWhenUsed="0"/>
-    <w:lsdException w:name="Medium Grid 1" w:semiHidden="0" w:uiPriority="67" w:unhideWhenUsed="0"/>
-    <w:lsdException w:name="Medium Grid 2" w:semiHidden="0" w:uiPriority="68" w:unhideWhenUsed="0"/>
-    <w:lsdException w:name="Medium Grid 3" w:semiHidden="0" w:uiPriority="69" w:unhideWhenUsed="0"/>
-    <w:lsdException w:name="Dark List" w:semiHidden="0" w:uiPriority="70" w:unhideWhenUsed="0"/>
-    <w:lsdException w:name="Colorful Shading" w:semiHidden="0" w:uiPriority="71" w:unhideWhenUsed="0"/>
-    <w:lsdException w:name="Colorful List" w:semiHidden="0" w:uiPriority="72" w:unhideWhenUsed="0"/>
-    <w:lsdException w:name="Colorful Grid" w:semiHidden="0" w:uiPriority="73" w:unhideWhenUsed="0"/>
-    <w:lsdException w:name="Light Shading Accent 1" w:semiHidden="0" w:uiPriority="60" w:unhideWhenUsed="0"/>
-    <w:lsdException w:name="Light List Accent 1" w:semiHidden="0" w:uiPriority="61" w:unhideWhenUsed="0"/>
-    <w:lsdException w:name="Light Grid Accent 1" w:semiHidden="0" w:uiPriority="62" w:unhideWhenUsed="0"/>
-    <w:lsdException w:name="Medium Shading 1 Accent 1" w:semiHidden="0" w:uiPriority="63" w:unhideWhenUsed="0"/>
-    <w:lsdException w:name="Medium Shading 2 Accent 1" w:semiHidden="0" w:uiPriority="64" w:unhideWhenUsed="0"/>
-    <w:lsdException w:name="Medium List 1 Accent 1" w:semiHidden="0" w:uiPriority="65" w:unhideWhenUsed="0"/>
-    <w:lsdException w:name="Revision" w:unhideWhenUsed="0"/>
-    <w:lsdException w:name="List Paragraph" w:semiHidden="0" w:uiPriority="34" w:unhideWhenUsed="0" w:qFormat="1"/>
-    <w:lsdException w:name="Quote" w:semiHidden="0" w:uiPriority="29" w:unhideWhenUsed="0" w:qFormat="1"/>
-    <w:lsdException w:name="Intense Quote" w:semiHidden="0" w:uiPriority="30" w:unhideWhenUsed="0" w:qFormat="1"/>
-    <w:lsdException w:name="Medium List 2 Accent 1" w:semiHidden="0" w:uiPriority="66" w:unhideWhenUsed="0"/>
-    <w:lsdException w:name="Medium Grid 1 Accent 1" w:semiHidden="0" w:uiPriority="67" w:unhideWhenUsed="0"/>
-    <w:lsdException w:name="Medium Grid 2 Accent 1" w:semiHidden="0" w:uiPriority="68" w:unhideWhenUsed="0"/>
-    <w:lsdException w:name="Medium Grid 3 Accent 1" w:semiHidden="0" w:uiPriority="69" w:unhideWhenUsed="0"/>
-    <w:lsdException w:name="Dark List Accent 1" w:semiHidden="0" w:uiPriority="70" w:unhideWhenUsed="0"/>
-    <w:lsdException w:name="Colorful Shading Accent 1" w:semiHidden="0" w:uiPriority="71" w:unhideWhenUsed="0"/>
-    <w:lsdException w:name="Colorful List Accent 1" w:semiHidden="0" w:uiPriority="72" w:unhideWhenUsed="0"/>
-    <w:lsdException w:name="Colorful Grid Accent 1" w:semiHidden="0" w:uiPriority="73" w:unhideWhenUsed="0"/>
-    <w:lsdException w:name="Light Shading Accent 2" w:semiHidden="0" w:uiPriority="60" w:unhideWhenUsed="0"/>
-    <w:lsdException w:name="Light List Accent 2" w:semiHidden="0" w:uiPriority="61" w:unhideWhenUsed="0"/>
-    <w:lsdException w:name="Light Grid Accent 2" w:semiHidden="0" w:uiPriority="62" w:unhideWhenUsed="0"/>
-    <w:lsdException w:name="Medium Shading 1 Accent 2" w:semiHidden="0" w:uiPriority="63" w:unhideWhenUsed="0"/>
-    <w:lsdException w:name="Medium Shading 2 Accent 2" w:semiHidden="0" w:uiPriority="64" w:unhideWhenUsed="0"/>
-    <w:lsdException w:name="Medium List 1 Accent 2" w:semiHidden="0" w:uiPriority="65" w:unhideWhenUsed="0"/>
-    <w:lsdException w:name="Medium List 2 Accent 2" w:semiHidden="0" w:uiPriority="66" w:unhideWhenUsed="0"/>
-    <w:lsdException w:name="Medium Grid 1 Accent 2" w:semiHidden="0" w:uiPriority="67" w:unhideWhenUsed="0"/>
-    <w:lsdException w:name="Medium Grid 2 Accent 2" w:semiHidden="0" w:uiPriority="68" w:unhideWhenUsed="0"/>
-    <w:lsdException w:name="Medium Grid 3 Accent 2" w:semiHidden="0" w:uiPriority="69" w:unhideWhenUsed="0"/>
-    <w:lsdException w:name="Dark List Accent 2" w:semiHidden="0" w:uiPriority="70" w:unhideWhenUsed="0"/>
-    <w:lsdException w:name="Colorful Shading Accent 2" w:semiHidden="0" w:uiPriority="71" w:unhideWhenUsed="0"/>
-    <w:lsdException w:name="Colorful List Accent 2" w:semiHidden="0" w:uiPriority="72" w:unhideWhenUsed="0"/>
-    <w:lsdException w:name="Colorful Grid Accent 2" w:semiHidden="0" w:uiPriority="73" w:unhideWhenUsed="0"/>
-    <w:lsdException w:name="Light Shading Accent 3" w:semiHidden="0" w:uiPriority="60" w:unhideWhenUsed="0"/>
-    <w:lsdException w:name="Light List Accent 3" w:semiHidden="0" w:uiPriority="61" w:unhideWhenUsed="0"/>
-    <w:lsdException w:name="Light Grid Accent 3" w:semiHidden="0" w:uiPriority="62" w:unhideWhenUsed="0"/>
-    <w:lsdException w:name="Medium Shading 1 Accent 3" w:semiHidden="0" w:uiPriority="63" w:unhideWhenUsed="0"/>
-    <w:lsdException w:name="Medium Shading 2 Accent 3" w:semiHidden="0" w:uiPriority="64" w:unhideWhenUsed="0"/>
-    <w:lsdException w:name="Medium List 1 Accent 3" w:semiHidden="0" w:uiPriority="65" w:unhideWhenUsed="0"/>
-    <w:lsdException w:name="Medium List 2 Accent 3" w:semiHidden="0" w:uiPriority="66" w:unhideWhenUsed="0"/>
-    <w:lsdException w:name="Medium Grid 1 Accent 3" w:semiHidden="0" w:uiPriority="67" w:unhideWhenUsed="0"/>
-    <w:lsdException w:name="Medium Grid 2 Accent 3" w:semiHidden="0" w:uiPriority="68" w:unhideWhenUsed="0"/>
-    <w:lsdException w:name="Medium Grid 3 Accent 3" w:semiHidden="0" w:uiPriority="69" w:unhideWhenUsed="0"/>
-    <w:lsdException w:name="Dark List Accent 3" w:semiHidden="0" w:uiPriority="70" w:unhideWhenUsed="0"/>
-    <w:lsdException w:name="Colorful Shading Accent 3" w:semiHidden="0" w:uiPriority="71" w:unhideWhenUsed="0"/>
-    <w:lsdException w:name="Colorful List Accent 3" w:semiHidden="0" w:uiPriority="72" w:unhideWhenUsed="0"/>
-    <w:lsdException w:name="Colorful Grid Accent 3" w:semiHidden="0" w:uiPriority="73" w:unhideWhenUsed="0"/>
-    <w:lsdException w:name="Light Shading Accent 4" w:semiHidden="0" w:uiPriority="60" w:unhideWhenUsed="0"/>
-    <w:lsdException w:name="Light List Accent 4" w:semiHidden="0" w:uiPriority="61" w:unhideWhenUsed="0"/>
-    <w:lsdException w:name="Light Grid Accent 4" w:semiHidden="0" w:uiPriority="62" w:unhideWhenUsed="0"/>
-    <w:lsdException w:name="Medium Shading 1 Accent 4" w:semiHidden="0" w:uiPriority="63" w:unhideWhenUsed="0"/>
-    <w:lsdException w:name="Medium Shading 2 Accent 4" w:semiHidden="0" w:uiPriority="64" w:unhideWhenUsed="0"/>
-    <w:lsdException w:name="Medium List 1 Accent 4" w:semiHidden="0" w:uiPriority="65" w:unhideWhenUsed="0"/>
-    <w:lsdException w:name="Medium List 2 Accent 4" w:semiHidden="0" w:uiPriority="66" w:unhideWhenUsed="0"/>
-    <w:lsdException w:name="Medium Grid 1 Accent 4" w:semiHidden="0" w:uiPriority="67" w:unhideWhenUsed="0"/>
-    <w:lsdException w:name="Medium Grid 2 Accent 4" w:semiHidden="0" w:uiPriority="68" w:unhideWhenUsed="0"/>
-    <w:lsdException w:name="Medium Grid 3 Accent 4" w:semiHidden="0" w:uiPriority="69" w:unhideWhenUsed="0"/>
-    <w:lsdException w:name="Dark List Accent 4" w:semiHidden="0" w:uiPriority="70" w:unhideWhenUsed="0"/>
-    <w:lsdException w:name="Colorful Shading Accent 4" w:semiHidden="0" w:uiPriority="71" w:unhideWhenUsed="0"/>
-    <w:lsdException w:name="Colorful List Accent 4" w:semiHidden="0" w:uiPriority="72" w:unhideWhenUsed="0"/>
-    <w:lsdException w:name="Colorful Grid Accent 4" w:semiHidden="0" w:uiPriority="73" w:unhideWhenUsed="0"/>
-    <w:lsdException w:name="Light Shading Accent 5" w:semiHidden="0" w:uiPriority="60" w:unhideWhenUsed="0"/>
-    <w:lsdException w:name="Light List Accent 5" w:semiHidden="0" w:uiPriority="61" w:unhideWhenUsed="0"/>
-    <w:lsdException w:name="Light Grid Accent 5" w:semiHidden="0" w:uiPriority="62" w:unhideWhenUsed="0"/>
-    <w:lsdException w:name="Medium Shading 1 Accent 5" w:semiHidden="0" w:uiPriority="63" w:unhideWhenUsed="0"/>
-    <w:lsdException w:name="Medium Shading 2 Accent 5" w:semiHidden="0" w:uiPriority="64" w:unhideWhenUsed="0"/>
-    <w:lsdException w:name="Medium List 1 Accent 5" w:semiHidden="0" w:uiPriority="65" w:unhideWhenUsed="0"/>
-    <w:lsdException w:name="Medium List 2 Accent 5" w:semiHidden="0" w:uiPriority="66" w:unhideWhenUsed="0"/>
-    <w:lsdException w:name="Medium Grid 1 Accent 5" w:semiHidden="0" w:uiPriority="67" w:unhideWhenUsed="0"/>
-    <w:lsdException w:name="Medium Grid 2 Accent 5" w:semiHidden="0" w:uiPriority="68" w:unhideWhenUsed="0"/>
-    <w:lsdException w:name="Medium Grid 3 Accent 5" w:semiHidden="0" w:uiPriority="69" w:unhideWhenUsed="0"/>
-    <w:lsdException w:name="Dark List Accent 5" w:semiHidden="0" w:uiPriority="70" w:unhideWhenUsed="0"/>
-    <w:lsdException w:name="Colorful Shading Accent 5" w:semiHidden="0" w:uiPriority="71" w:unhideWhenUsed="0"/>
-    <w:lsdException w:name="Colorful List Accent 5" w:semiHidden="0" w:uiPriority="72" w:unhideWhenUsed="0"/>
-    <w:lsdException w:name="Colorful Grid Accent 5" w:semiHidden="0" w:uiPriority="73" w:unhideWhenUsed="0"/>
-    <w:lsdException w:name="Light Shading Accent 6" w:semiHidden="0" w:uiPriority="60" w:unhideWhenUsed="0"/>
-    <w:lsdException w:name="Light List Accent 6" w:semiHidden="0" w:uiPriority="61" w:unhideWhenUsed="0"/>
-    <w:lsdException w:name="Light Grid Accent 6" w:semiHidden="0" w:uiPriority="62" w:unhideWhenUsed="0"/>
-    <w:lsdException w:name="Medium Shading 1 Accent 6" w:semiHidden="0" w:uiPriority="63" w:unhideWhenUsed="0"/>
-    <w:lsdException w:name="Medium Shading 2 Accent 6" w:semiHidden="0" w:uiPriority="64" w:unhideWhenUsed="0"/>
-    <w:lsdException w:name="Medium List 1 Accent 6" w:semiHidden="0" w:uiPriority="65" w:unhideWhenUsed="0"/>
-    <w:lsdException w:name="Medium List 2 Accent 6" w:semiHidden="0" w:uiPriority="66" w:unhideWhenUsed="0"/>
-    <w:lsdException w:name="Medium Grid 1 Accent 6" w:semiHidden="0" w:uiPriority="67" w:unhideWhenUsed="0"/>
-    <w:lsdException w:name="Medium Grid 2 Accent 6" w:semiHidden="0" w:uiPriority="68" w:unhideWhenUsed="0"/>
-    <w:lsdException w:name="Medium Grid 3 Accent 6" w:semiHidden="0" w:uiPriority="69" w:unhideWhenUsed="0"/>
-    <w:lsdException w:name="Dark List Accent 6" w:semiHidden="0" w:uiPriority="70" w:unhideWhenUsed="0"/>
-    <w:lsdException w:name="Colorful Shading Accent 6" w:semiHidden="0" w:uiPriority="71" w:unhideWhenUsed="0"/>
-    <w:lsdException w:name="Colorful List Accent 6" w:semiHidden="0" w:uiPriority="72" w:unhideWhenUsed="0"/>
-    <w:lsdException w:name="Colorful Grid Accent 6" w:semiHidden="0" w:uiPriority="73" w:unhideWhenUsed="0"/>
-    <w:lsdException w:name="Subtle Emphasis" w:semiHidden="0" w:uiPriority="19" w:unhideWhenUsed="0" w:qFormat="1"/>
-    <w:lsdException w:name="Intense Emphasis" w:semiHidden="0" w:uiPriority="21" w:unhideWhenUsed="0" w:qFormat="1"/>
-    <w:lsdException w:name="Subtle Reference" w:semiHidden="0" w:uiPriority="31" w:unhideWhenUsed="0" w:qFormat="1"/>
-    <w:lsdException w:name="Intense Reference" w:semiHidden="0" w:uiPriority="32" w:unhideWhenUsed="0" w:qFormat="1"/>
-    <w:lsdException w:name="Book Title" w:semiHidden="0" w:uiPriority="33" w:unhideWhenUsed="0" w:qFormat="1"/>
-    <w:lsdException w:name="Bibliography" w:uiPriority="37"/>
-    <w:lsdException w:name="TOC Heading" w:uiPriority="39" w:qFormat="1"/>
-  </w:latentStyles>
-  <w:style w:type="paragraph" w:default="1" w:styleId="Normal">
-    <w:name w:val="Normal"/>
-    <w:qFormat/>
-  </w:style>
-  <w:style w:type="character" w:default="1" w:styleId="Fontepargpadro">
-    <w:name w:val="Default Paragraph Font"/>
-    <w:uiPriority w:val="1"/>
-    <w:semiHidden/>
-    <w:unhideWhenUsed/>
-  </w:style>
-  <w:style w:type="table" w:default="1" w:styleId="Tabelanormal">
-    <w:name w:val="Normal Table"/>
-    <w:uiPriority w:val="99"/>
-    <w:semiHidden/>
-    <w:unhideWhenUsed/>
-    <w:tblPr>
-      <w:tblInd w:w="0" w:type="dxa"/>
-      <w:tblCellMar>
-        <w:top w:w="0" w:type="dxa"/>
-        <w:left w:w="108" w:type="dxa"/>
-        <w:bottom w:w="0" w:type="dxa"/>
-        <w:right w:w="108" w:type="dxa"/>
-      </w:tblCellMar>
-    </w:tblPr>
-  </w:style>
-  <w:style w:type="numbering" w:default="1" w:styleId="Semlista">
-    <w:name w:val="No List"/>
-    <w:uiPriority w:val="99"/>
-    <w:semiHidden/>
-    <w:unhideWhenUsed/>
-  </w:style>
-  <w:style w:type="paragraph" w:customStyle="1" w:styleId="C8B438E782684323855C7B601BD6C532">
-    <w:name w:val="C8B438E782684323855C7B601BD6C532"/>
-    <w:rsid w:val="0098107C"/>
-  </w:style>
-  <w:style w:type="paragraph" w:customStyle="1" w:styleId="E53106E8BF9240CEB69D3C2760171C27">
-    <w:name w:val="E53106E8BF9240CEB69D3C2760171C27"/>
-    <w:rsid w:val="0098107C"/>
-  </w:style>
-  <w:style w:type="paragraph" w:customStyle="1" w:styleId="A9CCF827CB2C4003871F73C341669A14">
-    <w:name w:val="A9CCF827CB2C4003871F73C341669A14"/>
-    <w:rsid w:val="0098107C"/>
-  </w:style>
-</w:styles>
-</file>
-
-<file path=word/glossary/webSettings.xml><?xml version="1.0" encoding="utf-8"?>
-<w:webSettings xmlns:mc="http://schemas.openxmlformats.org/markup-compatibility/2006" xmlns:r="http://schemas.openxmlformats.org/officeDocument/2006/relationships" xmlns:w="http://schemas.openxmlformats.org/wordprocessingml/2006/main" xmlns:w14="http://schemas.microsoft.com/office/word/2010/wordml" mc:Ignorable="w14">
-  <w:optimizeForBrowser/>
-  <w:allowPNG/>
-</w:webSettings>
-</file>
-
 <file path=word/theme/theme1.xml><?xml version="1.0" encoding="utf-8"?>
 <a:theme xmlns:a="http://schemas.openxmlformats.org/drawingml/2006/main" name="Tema do Office">
   <a:themeElements>
@@ -9386,7 +8872,7 @@
 </file>
 
 <file path=customXml/itemProps1.xml><?xml version="1.0" encoding="utf-8"?>
-<ds:datastoreItem xmlns:ds="http://schemas.openxmlformats.org/officeDocument/2006/customXml" ds:itemID="{B7DF8DA0-3D0B-4D25-98FB-183ECB213190}">
+<ds:datastoreItem xmlns:ds="http://schemas.openxmlformats.org/officeDocument/2006/customXml" ds:itemID="{7478A0F1-DC15-485D-AA41-1D58974CE80E}">
   <ds:schemaRefs>
     <ds:schemaRef ds:uri="http://schemas.openxmlformats.org/officeDocument/2006/bibliography"/>
   </ds:schemaRefs>

</xml_diff>